<commit_message>
note te fichier excel
</commit_message>
<xml_diff>
--- a/Rexemple/data/Note explicative EFE_A.docx
+++ b/Rexemple/data/Note explicative EFE_A.docx
@@ -79,78 +79,247 @@
         <w:rPr>
           <w:b/>
         </w:rPr>
-        <w:t>Présentation de l</w:t>
-      </w:r>
-      <w:r>
-        <w:rPr>
-          <w:b/>
-        </w:rPr>
-        <w:t>’enquête 2020 auprès de la Génération 2017</w:t>
-      </w:r>
-    </w:p>
-    <w:p>
-      <w:pPr>
+        <w:t xml:space="preserve">Présentation </w:t>
+      </w:r>
+      <w:proofErr w:type="spellStart"/>
+      <w:r>
+        <w:rPr>
+          <w:b/>
+        </w:rPr>
+        <w:t>de</w:t>
+      </w:r>
+      <w:r>
+        <w:rPr>
+          <w:b/>
+        </w:rPr>
+        <w:t>s</w:t>
+      </w:r>
+      <w:proofErr w:type="spellEnd"/>
+      <w:r>
+        <w:rPr>
+          <w:b/>
+        </w:rPr>
+        <w:t xml:space="preserve"> </w:t>
+      </w:r>
+      <w:r>
+        <w:rPr>
+          <w:b/>
+        </w:rPr>
+        <w:t>enquête</w:t>
+      </w:r>
+      <w:r>
+        <w:rPr>
+          <w:b/>
+        </w:rPr>
+        <w:t>s</w:t>
+      </w:r>
+      <w:r>
+        <w:rPr>
+          <w:b/>
+        </w:rPr>
+        <w:t xml:space="preserve"> </w:t>
+      </w:r>
+      <w:r>
+        <w:rPr>
+          <w:b/>
+        </w:rPr>
+        <w:t xml:space="preserve">EFE-e </w:t>
+      </w:r>
+      <w:r>
+        <w:rPr>
+          <w:b/>
+        </w:rPr>
+        <w:t>auprès d</w:t>
+      </w:r>
+      <w:r>
+        <w:rPr>
+          <w:b/>
+        </w:rPr>
+        <w:t>es entreprises</w:t>
+      </w:r>
+    </w:p>
+    <w:p>
+      <w:pPr>
+        <w:spacing w:after="0" w:line="240" w:lineRule="auto"/>
         <w:jc w:val="both"/>
-        <w:rPr>
-          <w:color w:val="FF0000"/>
-        </w:rPr>
-      </w:pPr>
-      <w:r>
-        <w:rPr>
-          <w:color w:val="FF0000"/>
-        </w:rPr>
-        <w:t xml:space="preserve">D’août 2020 à mars 2021, le </w:t>
+      </w:pPr>
+      <w:r>
+        <w:t xml:space="preserve">L’enquête </w:t>
+      </w:r>
+      <w:r>
+        <w:t>EFE-e</w:t>
+      </w:r>
+      <w:r>
+        <w:t xml:space="preserve"> (</w:t>
+      </w:r>
+      <w:r>
+        <w:t>Enquête Formation Entreprise européenne</w:t>
+      </w:r>
+      <w:r>
+        <w:t>) est</w:t>
+      </w:r>
+      <w:r>
+        <w:t xml:space="preserve"> le volet français de l’enquête CVTS-6 </w:t>
+      </w:r>
+      <w:r>
+        <w:t>(</w:t>
       </w:r>
       <w:proofErr w:type="spellStart"/>
       <w:r>
-        <w:rPr>
-          <w:color w:val="FF0000"/>
-        </w:rPr>
-        <w:t>Céreq</w:t>
+        <w:t>Continuing</w:t>
       </w:r>
       <w:proofErr w:type="spellEnd"/>
       <w:r>
-        <w:rPr>
-          <w:color w:val="FF0000"/>
-        </w:rPr>
-        <w:t xml:space="preserve"> a interrogé un échantillon national de jeunes sortis du système éducatif au cours ou à l’issue de l’année scolaire 2016-2017 sur leurs premiers pas dans la vie active. Les 25 000 jeunes qui ont répondu sont représentatifs des 746 000 qui, cette année-là, ont quitté pour la première fois le système éducatif français, à tous niveaux de formation. L’objectif de cette enquête est d’étudier l’accès à l’emploi des jeunes et leur trajectoire professionnelle, en fonction de la formation initiale suivie et d’autres caractéristiques individuelles (genre, origines socioculturelles, etc.). </w:t>
-      </w:r>
-    </w:p>
-    <w:p>
-      <w:pPr>
+        <w:t xml:space="preserve"> </w:t>
+      </w:r>
+      <w:proofErr w:type="spellStart"/>
+      <w:r>
+        <w:t>vocational</w:t>
+      </w:r>
+      <w:proofErr w:type="spellEnd"/>
+      <w:r>
+        <w:t xml:space="preserve"> training </w:t>
+      </w:r>
+      <w:proofErr w:type="spellStart"/>
+      <w:r>
+        <w:t>survey</w:t>
+      </w:r>
+      <w:proofErr w:type="spellEnd"/>
+      <w:r>
+        <w:t>)</w:t>
+      </w:r>
+      <w:r>
+        <w:t xml:space="preserve">, </w:t>
+      </w:r>
+      <w:r>
+        <w:t>un</w:t>
+      </w:r>
+      <w:r>
+        <w:t xml:space="preserve"> programme de collecte de données d’Eurostat, inscrit dans le cadre des statistiques de l'Union Européenne sur l'apprentissage tout au long de la vie. L’enquête vise à fournir des statistiques comparables sur la formation professionnelle continue financée en tout ou partie par les entreprises </w:t>
+      </w:r>
+      <w:r>
+        <w:t>de plus de 10 salariés</w:t>
+      </w:r>
+      <w:r>
+        <w:t xml:space="preserve">. Cinq éditions de l’enquête ont déjà été réalisées, pour les années de référence 1993, 1999, 2005, 2010 et 2015 respectivement. </w:t>
+      </w:r>
+    </w:p>
+    <w:p>
+      <w:pPr>
+        <w:spacing w:after="0" w:line="240" w:lineRule="auto"/>
         <w:jc w:val="both"/>
-        <w:rPr>
-          <w:bCs/>
-          <w:u w:val="single"/>
-        </w:rPr>
-      </w:pPr>
-      <w:r>
-        <w:rPr>
-          <w:bCs/>
-          <w:u w:val="single"/>
-        </w:rPr>
-        <w:t>L</w:t>
-      </w:r>
-      <w:r>
-        <w:rPr>
-          <w:bCs/>
-          <w:u w:val="single"/>
-        </w:rPr>
-        <w:t>e champ de l’enquête</w:t>
-      </w:r>
-    </w:p>
-    <w:p>
-      <w:pPr>
+      </w:pPr>
+    </w:p>
+    <w:p>
+      <w:pPr>
+        <w:spacing w:after="0" w:line="240" w:lineRule="auto"/>
         <w:jc w:val="both"/>
       </w:pPr>
       <w:r>
-        <w:t xml:space="preserve">L’enquête concerne les </w:t>
-      </w:r>
-      <w:r>
-        <w:t>entreprises de 1 salariés et plus du secteur privé hors ménage et extra territoriales</w:t>
-      </w:r>
-      <w:r>
-        <w:t>.</w:t>
+        <w:t xml:space="preserve">L’enquête réalisée en France est intitulée </w:t>
+      </w:r>
+      <w:r>
+        <w:t>EFE-e (</w:t>
+      </w:r>
+      <w:r>
+        <w:t xml:space="preserve">Enquête Formation </w:t>
+      </w:r>
+      <w:r>
+        <w:t>Entreprise européenne) élargit au champ des entreprise d’au moins un salarié.</w:t>
+      </w:r>
+      <w:r>
+        <w:t xml:space="preserve"> </w:t>
+      </w:r>
+      <w:r>
+        <w:t>Elle</w:t>
+      </w:r>
+      <w:r>
+        <w:t xml:space="preserve"> répond aux obligations réglementaires européennes en adaptant le questionnaire au contexte institutionnel français. Des questions complémentaires ont été ajoutées pour répondre à des problématiques nationales. </w:t>
+      </w:r>
+    </w:p>
+    <w:p>
+      <w:pPr>
+        <w:spacing w:after="0" w:line="240" w:lineRule="auto"/>
+        <w:jc w:val="both"/>
+      </w:pPr>
+    </w:p>
+    <w:p>
+      <w:pPr>
+        <w:jc w:val="both"/>
+      </w:pPr>
+      <w:r>
+        <w:t xml:space="preserve">Le volet français répond notamment aux besoins institutionnels de capter les effets de la loi du 5 septembre 2018 pour la liberté de choisir son avenir professionnel. L’extension du champ permet de répondre à </w:t>
+      </w:r>
+      <w:r>
+        <w:t>l’</w:t>
+      </w:r>
+      <w:r>
+        <w:t>obligation</w:t>
+      </w:r>
+      <w:r>
+        <w:t xml:space="preserve"> </w:t>
+      </w:r>
+      <w:r>
+        <w:t>fixée</w:t>
+      </w:r>
+      <w:r>
+        <w:t>s</w:t>
+      </w:r>
+      <w:r>
+        <w:t xml:space="preserve"> </w:t>
+      </w:r>
+      <w:r>
+        <w:t>par France</w:t>
+      </w:r>
+      <w:r>
+        <w:t xml:space="preserve"> Compétences </w:t>
+      </w:r>
+      <w:r>
+        <w:t>(</w:t>
+      </w:r>
+      <w:r>
+        <w:t xml:space="preserve">article </w:t>
+      </w:r>
+      <w:r>
+        <w:rPr>
+          <w:rFonts w:cstheme="minorHAnsi"/>
+        </w:rPr>
+        <w:t>L6123-5-14</w:t>
+      </w:r>
+      <w:r>
+        <w:rPr>
+          <w:rFonts w:cstheme="minorHAnsi"/>
+        </w:rPr>
+        <w:t xml:space="preserve"> du code du travail)</w:t>
+      </w:r>
+      <w:r>
+        <w:t xml:space="preserve"> </w:t>
+      </w:r>
+      <w:r>
+        <w:t xml:space="preserve">pour </w:t>
+      </w:r>
+      <w:r>
+        <w:t>mesurer la satisfaction des entreprises à l'égard de leur</w:t>
+      </w:r>
+      <w:r>
+        <w:t xml:space="preserve"> opérateur de compétences</w:t>
+      </w:r>
+      <w:r>
+        <w:t xml:space="preserve"> </w:t>
+      </w:r>
+      <w:r>
+        <w:t>(</w:t>
+      </w:r>
+      <w:proofErr w:type="spellStart"/>
+      <w:r>
+        <w:t>Opco</w:t>
+      </w:r>
+      <w:proofErr w:type="spellEnd"/>
+      <w:r>
+        <w:t>)</w:t>
+      </w:r>
+      <w:r>
+        <w:t xml:space="preserve">. </w:t>
       </w:r>
     </w:p>
     <w:p>
@@ -290,7 +459,21 @@
           <w:b/>
           <w:bCs/>
         </w:rPr>
-        <w:t>Les indicateurs</w:t>
+        <w:t>Les</w:t>
+      </w:r>
+      <w:r>
+        <w:rPr>
+          <w:b/>
+          <w:bCs/>
+        </w:rPr>
+        <w:t xml:space="preserve"> principaux</w:t>
+      </w:r>
+      <w:r>
+        <w:rPr>
+          <w:b/>
+          <w:bCs/>
+        </w:rPr>
+        <w:t xml:space="preserve"> indicateurs</w:t>
       </w:r>
     </w:p>
     <w:p>
@@ -301,17 +484,14 @@
           <w:numId w:val="2"/>
         </w:numPr>
         <w:rPr>
-          <w:b/>
-          <w:bCs/>
-        </w:rPr>
-      </w:pPr>
-      <w:r>
-        <w:rPr>
-          <w:rFonts w:ascii="Courier" w:eastAsia="Times New Roman" w:hAnsi="Courier" w:cs="Calibri"/>
+          <w:rFonts w:cstheme="minorHAnsi"/>
+        </w:rPr>
+      </w:pPr>
+      <w:r>
+        <w:rPr>
+          <w:rFonts w:eastAsia="Times New Roman" w:cstheme="minorHAnsi"/>
           <w:color w:val="000000"/>
           <w:kern w:val="0"/>
-          <w:sz w:val="20"/>
-          <w:szCs w:val="20"/>
           <w:lang w:eastAsia="fr-FR"/>
           <w14:ligatures w14:val="none"/>
         </w:rPr>
@@ -326,14 +506,12 @@
           <w:numId w:val="2"/>
         </w:numPr>
         <w:rPr>
-          <w:b/>
-          <w:bCs/>
-        </w:rPr>
-      </w:pPr>
-      <w:r>
-        <w:rPr>
-          <w:b/>
-          <w:bCs/>
+          <w:rFonts w:cstheme="minorHAnsi"/>
+        </w:rPr>
+      </w:pPr>
+      <w:r>
+        <w:rPr>
+          <w:rFonts w:cstheme="minorHAnsi"/>
         </w:rPr>
         <w:t>Part d'entreprises formatrices cours et stages et autres formes</w:t>
       </w:r>
@@ -346,15 +524,14 @@
           <w:numId w:val="2"/>
         </w:numPr>
         <w:rPr>
-          <w:b/>
-          <w:bCs/>
-        </w:rPr>
-      </w:pPr>
-      <w:r>
-        <w:rPr>
-          <w:b/>
-          <w:bCs/>
-        </w:rPr>
+          <w:rFonts w:cstheme="minorHAnsi"/>
+        </w:rPr>
+      </w:pPr>
+      <w:r>
+        <w:rPr>
+          <w:rFonts w:cstheme="minorHAnsi"/>
+        </w:rPr>
+        <w:lastRenderedPageBreak/>
         <w:t>Part d'entreprises formatrices en cours et stages</w:t>
       </w:r>
     </w:p>
@@ -366,14 +543,12 @@
           <w:numId w:val="2"/>
         </w:numPr>
         <w:rPr>
-          <w:b/>
-          <w:bCs/>
-        </w:rPr>
-      </w:pPr>
-      <w:r>
-        <w:rPr>
-          <w:b/>
-          <w:bCs/>
+          <w:rFonts w:cstheme="minorHAnsi"/>
+        </w:rPr>
+      </w:pPr>
+      <w:r>
+        <w:rPr>
+          <w:rFonts w:cstheme="minorHAnsi"/>
         </w:rPr>
         <w:t>Durée moyenne de formation par stagiaire</w:t>
       </w:r>
@@ -386,14 +561,12 @@
           <w:numId w:val="2"/>
         </w:numPr>
         <w:rPr>
-          <w:b/>
-          <w:bCs/>
-        </w:rPr>
-      </w:pPr>
-      <w:r>
-        <w:rPr>
-          <w:b/>
-          <w:bCs/>
+          <w:rFonts w:cstheme="minorHAnsi"/>
+        </w:rPr>
+      </w:pPr>
+      <w:r>
+        <w:rPr>
+          <w:rFonts w:cstheme="minorHAnsi"/>
         </w:rPr>
         <w:t>Durée moyenne de formation par salarié</w:t>
       </w:r>
@@ -406,14 +579,12 @@
           <w:numId w:val="2"/>
         </w:numPr>
         <w:rPr>
-          <w:b/>
-          <w:bCs/>
-        </w:rPr>
-      </w:pPr>
-      <w:r>
-        <w:rPr>
-          <w:b/>
-          <w:bCs/>
+          <w:rFonts w:cstheme="minorHAnsi"/>
+        </w:rPr>
+      </w:pPr>
+      <w:r>
+        <w:rPr>
+          <w:rFonts w:cstheme="minorHAnsi"/>
         </w:rPr>
         <w:t>Part d'entreprises formatrices exclusivement en autres formes de formations</w:t>
       </w:r>
@@ -426,14 +597,12 @@
           <w:numId w:val="2"/>
         </w:numPr>
         <w:rPr>
-          <w:b/>
-          <w:bCs/>
-        </w:rPr>
-      </w:pPr>
-      <w:r>
-        <w:rPr>
-          <w:b/>
-          <w:bCs/>
+          <w:rFonts w:cstheme="minorHAnsi"/>
+        </w:rPr>
+      </w:pPr>
+      <w:r>
+        <w:rPr>
+          <w:rFonts w:cstheme="minorHAnsi"/>
         </w:rPr>
         <w:t xml:space="preserve">Les principaux domaines de formation des entreprises formatrices </w:t>
       </w:r>
@@ -446,16 +615,13 @@
           <w:numId w:val="2"/>
         </w:numPr>
         <w:rPr>
-          <w:b/>
-          <w:bCs/>
-        </w:rPr>
-      </w:pPr>
-      <w:r>
-        <w:rPr>
-          <w:b/>
-          <w:bCs/>
-        </w:rPr>
-        <w:lastRenderedPageBreak/>
+          <w:rFonts w:cstheme="minorHAnsi"/>
+        </w:rPr>
+      </w:pPr>
+      <w:r>
+        <w:rPr>
+          <w:rFonts w:cstheme="minorHAnsi"/>
+        </w:rPr>
         <w:t xml:space="preserve">Les principaux freins à la formation des entreprises formatrices </w:t>
       </w:r>
     </w:p>
@@ -467,14 +633,12 @@
           <w:numId w:val="2"/>
         </w:numPr>
         <w:rPr>
-          <w:b/>
-          <w:bCs/>
-        </w:rPr>
-      </w:pPr>
-      <w:r>
-        <w:rPr>
-          <w:b/>
-          <w:bCs/>
+          <w:rFonts w:cstheme="minorHAnsi"/>
+        </w:rPr>
+      </w:pPr>
+      <w:r>
+        <w:rPr>
+          <w:rFonts w:cstheme="minorHAnsi"/>
         </w:rPr>
         <w:t xml:space="preserve">Les principales raisons de non-formation des entreprises non formatrices </w:t>
       </w:r>

</xml_diff>